<commit_message>
modified pre-processing path in word.
</commit_message>
<xml_diff>
--- a/text-detection-ctpn-gpu 環境建置.docx
+++ b/text-detection-ctpn-gpu 環境建置.docx
@@ -1,6 +1,6 @@
 
 <file path=word/document.xml><?xml version="1.0" encoding="utf-8"?>
-<w:document xmlns:wpc="http://schemas.microsoft.com/office/word/2010/wordprocessingCanvas" xmlns:cx="http://schemas.microsoft.com/office/drawing/2014/chartex" xmlns:cx1="http://schemas.microsoft.com/office/drawing/2015/9/8/chartex" xmlns:cx2="http://schemas.microsoft.com/office/drawing/2015/10/21/chartex" xmlns:cx3="http://schemas.microsoft.com/office/drawing/2016/5/9/chartex" xmlns:cx4="http://schemas.microsoft.com/office/drawing/2016/5/10/chartex" xmlns:cx5="http://schemas.microsoft.com/office/drawing/2016/5/11/chartex" xmlns:cx6="http://schemas.microsoft.com/office/drawing/2016/5/12/chartex" xmlns:cx7="http://schemas.microsoft.com/office/drawing/2016/5/13/chartex" xmlns:cx8="http://schemas.microsoft.com/office/drawing/2016/5/14/chartex" xmlns:mc="http://schemas.openxmlformats.org/markup-compatibility/2006" xmlns:aink="http://schemas.microsoft.com/office/drawing/2016/ink" xmlns:am3d="http://schemas.microsoft.com/office/drawing/2017/model3d" xmlns:o="urn:schemas-microsoft-com:office:office" xmlns:oel="http://schemas.microsoft.com/office/2019/extlst" xmlns:r="http://schemas.openxmlformats.org/officeDocument/2006/relationships" xmlns:m="http://schemas.openxmlformats.org/officeDocument/2006/math" xmlns:v="urn:schemas-microsoft-com:vml" xmlns:wp14="http://schemas.microsoft.com/office/word/2010/wordprocessingDrawing" xmlns:wp="http://schemas.openxmlformats.org/drawingml/2006/wordprocessingDrawing" xmlns:w10="urn:schemas-microsoft-com:office:word" xmlns:w="http://schemas.openxmlformats.org/wordprocessingml/2006/main" xmlns:w14="http://schemas.microsoft.com/office/word/2010/wordml" xmlns:w15="http://schemas.microsoft.com/office/word/2012/wordml" xmlns:w16cex="http://schemas.microsoft.com/office/word/2018/wordml/cex" xmlns:w16cid="http://schemas.microsoft.com/office/word/2016/wordml/cid" xmlns:w16="http://schemas.microsoft.com/office/word/2018/wordml" xmlns:w16sdtdh="http://schemas.microsoft.com/office/word/2020/wordml/sdtdatahash" xmlns:w16se="http://schemas.microsoft.com/office/word/2015/wordml/symex" xmlns:wpg="http://schemas.microsoft.com/office/word/2010/wordprocessingGroup" xmlns:wpi="http://schemas.microsoft.com/office/word/2010/wordprocessingInk" xmlns:wne="http://schemas.microsoft.com/office/word/2006/wordml" xmlns:wps="http://schemas.microsoft.com/office/word/2010/wordprocessingShape" mc:Ignorable="w14 w15 w16se w16cid w16 w16cex w16sdtdh wp14">
+<w:document xmlns:wpc="http://schemas.microsoft.com/office/word/2010/wordprocessingCanvas" xmlns:cx="http://schemas.microsoft.com/office/drawing/2014/chartex" xmlns:cx1="http://schemas.microsoft.com/office/drawing/2015/9/8/chartex" xmlns:cx2="http://schemas.microsoft.com/office/drawing/2015/10/21/chartex" xmlns:cx3="http://schemas.microsoft.com/office/drawing/2016/5/9/chartex" xmlns:cx4="http://schemas.microsoft.com/office/drawing/2016/5/10/chartex" xmlns:cx5="http://schemas.microsoft.com/office/drawing/2016/5/11/chartex" xmlns:cx6="http://schemas.microsoft.com/office/drawing/2016/5/12/chartex" xmlns:cx7="http://schemas.microsoft.com/office/drawing/2016/5/13/chartex" xmlns:cx8="http://schemas.microsoft.com/office/drawing/2016/5/14/chartex" xmlns:mc="http://schemas.openxmlformats.org/markup-compatibility/2006" xmlns:aink="http://schemas.microsoft.com/office/drawing/2016/ink" xmlns:am3d="http://schemas.microsoft.com/office/drawing/2017/model3d" xmlns:o="urn:schemas-microsoft-com:office:office" xmlns:oel="http://schemas.microsoft.com/office/2019/extlst" xmlns:r="http://schemas.openxmlformats.org/officeDocument/2006/relationships" xmlns:m="http://schemas.openxmlformats.org/officeDocument/2006/math" xmlns:v="urn:schemas-microsoft-com:vml" xmlns:wp14="http://schemas.microsoft.com/office/word/2010/wordprocessingDrawing" xmlns:wp="http://schemas.openxmlformats.org/drawingml/2006/wordprocessingDrawing" xmlns:w10="urn:schemas-microsoft-com:office:word" xmlns:w="http://schemas.openxmlformats.org/wordprocessingml/2006/main" xmlns:w14="http://schemas.microsoft.com/office/word/2010/wordml" xmlns:w15="http://schemas.microsoft.com/office/word/2012/wordml" xmlns:w16cex="http://schemas.microsoft.com/office/word/2018/wordml/cex" xmlns:w16cid="http://schemas.microsoft.com/office/word/2016/wordml/cid" xmlns:w16="http://schemas.microsoft.com/office/word/2018/wordml" xmlns:w16du="http://schemas.microsoft.com/office/word/2023/wordml/word16du" xmlns:w16sdtdh="http://schemas.microsoft.com/office/word/2020/wordml/sdtdatahash" xmlns:w16se="http://schemas.microsoft.com/office/word/2015/wordml/symex" xmlns:wpg="http://schemas.microsoft.com/office/word/2010/wordprocessingGroup" xmlns:wpi="http://schemas.microsoft.com/office/word/2010/wordprocessingInk" xmlns:wne="http://schemas.microsoft.com/office/word/2006/wordml" xmlns:wps="http://schemas.microsoft.com/office/word/2010/wordprocessingShape" mc:Ignorable="w14 w15 w16se w16cid w16 w16cex w16sdtdh w16du wp14">
   <w:body>
     <w:p>
       <w:pPr>
@@ -6407,25 +6407,73 @@
           <w:rFonts w:ascii="Liberation Mono" w:hAnsi="Liberation Mono"/>
         </w:rPr>
       </w:pPr>
-      <w:r>
-        <w:rPr>
-          <w:rFonts w:ascii="Liberation Mono" w:hAnsi="Liberation Mono"/>
-        </w:rPr>
-        <w:t>directory = '/home/g0983230881/CTPN/text-detection-</w:t>
-      </w:r>
-      <w:proofErr w:type="spellStart"/>
-      <w:r>
-        <w:rPr>
-          <w:rFonts w:ascii="Liberation Mono" w:hAnsi="Liberation Mono"/>
-        </w:rPr>
-        <w:t>ctpn</w:t>
-      </w:r>
-      <w:proofErr w:type="spellEnd"/>
-      <w:r>
-        <w:rPr>
-          <w:rFonts w:ascii="Liberation Mono" w:hAnsi="Liberation Mono"/>
-        </w:rPr>
-        <w:t>-master'</w:t>
+      <w:proofErr w:type="spellStart"/>
+      <w:r>
+        <w:rPr>
+          <w:rFonts w:ascii="Liberation Mono" w:hAnsi="Liberation Mono"/>
+        </w:rPr>
+        <w:t>xml_folder</w:t>
+      </w:r>
+      <w:proofErr w:type="spellEnd"/>
+      <w:r>
+        <w:rPr>
+          <w:rFonts w:ascii="Liberation Mono" w:hAnsi="Liberation Mono"/>
+        </w:rPr>
+        <w:t xml:space="preserve"> = </w:t>
+      </w:r>
+      <w:proofErr w:type="gramStart"/>
+      <w:r>
+        <w:rPr>
+          <w:rFonts w:ascii="Liberation Mono" w:hAnsi="Liberation Mono"/>
+        </w:rPr>
+        <w:t>'</w:t>
+      </w:r>
+      <w:r>
+        <w:rPr>
+          <w:rFonts w:ascii="Liberation Mono" w:hAnsi="Liberation Mono" w:hint="eastAsia"/>
+        </w:rPr>
+        <w:t>..</w:t>
+      </w:r>
+      <w:proofErr w:type="gramEnd"/>
+      <w:r>
+        <w:rPr>
+          <w:rFonts w:ascii="Liberation Mono" w:hAnsi="Liberation Mono" w:hint="eastAsia"/>
+        </w:rPr>
+        <w:t>/..</w:t>
+      </w:r>
+      <w:r>
+        <w:rPr>
+          <w:rFonts w:ascii="Liberation Mono" w:hAnsi="Liberation Mono"/>
+        </w:rPr>
+        <w:t>/lib/</w:t>
+      </w:r>
+      <w:proofErr w:type="spellStart"/>
+      <w:r>
+        <w:rPr>
+          <w:rFonts w:ascii="Liberation Mono" w:hAnsi="Liberation Mono"/>
+        </w:rPr>
+        <w:t>prepare_training_data</w:t>
+      </w:r>
+      <w:proofErr w:type="spellEnd"/>
+      <w:r>
+        <w:rPr>
+          <w:rFonts w:ascii="Liberation Mono" w:hAnsi="Liberation Mono"/>
+        </w:rPr>
+        <w:t>/</w:t>
+      </w:r>
+      <w:proofErr w:type="spellStart"/>
+      <w:r>
+        <w:rPr>
+          <w:rFonts w:ascii="Liberation Mono" w:hAnsi="Liberation Mono"/>
+        </w:rPr>
+        <w:t>xmlFolder</w:t>
+      </w:r>
+      <w:proofErr w:type="spellEnd"/>
+      <w:r>
+        <w:rPr>
+          <w:rFonts w:ascii="Liberation Mono" w:hAnsi="Liberation Mono"/>
+        </w:rPr>
+        <w:t>'  # XML Folder</w:t>
       </w:r>
     </w:p>
     <w:p>
@@ -6441,14 +6489,40 @@
         <w:rPr>
           <w:rFonts w:ascii="Liberation Mono" w:hAnsi="Liberation Mono"/>
         </w:rPr>
-        <w:t>xml_folder</w:t>
-      </w:r>
-      <w:proofErr w:type="spellEnd"/>
-      <w:r>
-        <w:rPr>
-          <w:rFonts w:ascii="Liberation Mono" w:hAnsi="Liberation Mono"/>
-        </w:rPr>
-        <w:t xml:space="preserve"> = directory + '/lib/</w:t>
+        <w:t>txt_folder</w:t>
+      </w:r>
+      <w:proofErr w:type="spellEnd"/>
+      <w:r>
+        <w:rPr>
+          <w:rFonts w:ascii="Liberation Mono" w:hAnsi="Liberation Mono"/>
+        </w:rPr>
+        <w:t xml:space="preserve"> = </w:t>
+      </w:r>
+      <w:proofErr w:type="gramStart"/>
+      <w:r>
+        <w:rPr>
+          <w:rFonts w:ascii="Liberation Mono" w:hAnsi="Liberation Mono"/>
+        </w:rPr>
+        <w:t>'</w:t>
+      </w:r>
+      <w:r>
+        <w:rPr>
+          <w:rFonts w:ascii="Liberation Mono" w:hAnsi="Liberation Mono" w:hint="eastAsia"/>
+        </w:rPr>
+        <w:t>..</w:t>
+      </w:r>
+      <w:proofErr w:type="gramEnd"/>
+      <w:r>
+        <w:rPr>
+          <w:rFonts w:ascii="Liberation Mono" w:hAnsi="Liberation Mono" w:hint="eastAsia"/>
+        </w:rPr>
+        <w:t>/..</w:t>
+      </w:r>
+      <w:r>
+        <w:rPr>
+          <w:rFonts w:ascii="Liberation Mono" w:hAnsi="Liberation Mono"/>
+        </w:rPr>
+        <w:t>/lib/</w:t>
       </w:r>
       <w:proofErr w:type="spellStart"/>
       <w:r>
@@ -6469,23 +6543,23 @@
         <w:rPr>
           <w:rFonts w:ascii="Liberation Mono" w:hAnsi="Liberation Mono"/>
         </w:rPr>
-        <w:t>xmlFolder</w:t>
-      </w:r>
-      <w:proofErr w:type="spellEnd"/>
-      <w:proofErr w:type="gramStart"/>
-      <w:r>
-        <w:rPr>
-          <w:rFonts w:ascii="Liberation Mono" w:hAnsi="Liberation Mono"/>
-        </w:rPr>
-        <w:t>'  #</w:t>
-      </w:r>
-      <w:proofErr w:type="gramEnd"/>
-      <w:r>
-        <w:rPr>
-          <w:rFonts w:ascii="Liberation Mono" w:hAnsi="Liberation Mono"/>
-        </w:rPr>
-        <w:t xml:space="preserve"> XML Folder</w:t>
-      </w:r>
+        <w:t>txtFolder</w:t>
+      </w:r>
+      <w:proofErr w:type="spellEnd"/>
+      <w:r>
+        <w:rPr>
+          <w:rFonts w:ascii="Liberation Mono" w:hAnsi="Liberation Mono"/>
+        </w:rPr>
+        <w:t xml:space="preserve">'  # store </w:t>
+      </w:r>
+      <w:proofErr w:type="spellStart"/>
+      <w:r>
+        <w:rPr>
+          <w:rFonts w:ascii="Liberation Mono" w:hAnsi="Liberation Mono"/>
+        </w:rPr>
+        <w:t>txt_folder</w:t>
+      </w:r>
+      <w:proofErr w:type="spellEnd"/>
     </w:p>
     <w:p>
       <w:pPr>
@@ -6495,6 +6569,40 @@
           <w:rFonts w:ascii="Liberation Mono" w:hAnsi="Liberation Mono"/>
         </w:rPr>
       </w:pPr>
+      <w:r>
+        <w:rPr>
+          <w:rFonts w:ascii="Liberation Mono" w:hAnsi="Liberation Mono"/>
+        </w:rPr>
+        <w:t>convert_xml</w:t>
+      </w:r>
+      <w:r>
+        <w:rPr>
+          <w:rFonts w:ascii="Liberation Mono" w:hAnsi="Liberation Mono" w:hint="eastAsia"/>
+        </w:rPr>
+        <w:t>2</w:t>
+      </w:r>
+      <w:proofErr w:type="gramStart"/>
+      <w:r>
+        <w:rPr>
+          <w:rFonts w:ascii="Liberation Mono" w:hAnsi="Liberation Mono"/>
+        </w:rPr>
+        <w:t>txt(</w:t>
+      </w:r>
+      <w:proofErr w:type="spellStart"/>
+      <w:proofErr w:type="gramEnd"/>
+      <w:r>
+        <w:rPr>
+          <w:rFonts w:ascii="Liberation Mono" w:hAnsi="Liberation Mono"/>
+        </w:rPr>
+        <w:t>xml_folder</w:t>
+      </w:r>
+      <w:proofErr w:type="spellEnd"/>
+      <w:r>
+        <w:rPr>
+          <w:rFonts w:ascii="Liberation Mono" w:hAnsi="Liberation Mono"/>
+        </w:rPr>
+        <w:t xml:space="preserve">, </w:t>
+      </w:r>
       <w:proofErr w:type="spellStart"/>
       <w:r>
         <w:rPr>
@@ -6507,52 +6615,8 @@
         <w:rPr>
           <w:rFonts w:ascii="Liberation Mono" w:hAnsi="Liberation Mono"/>
         </w:rPr>
-        <w:t xml:space="preserve"> = directory + '/lib/</w:t>
-      </w:r>
-      <w:proofErr w:type="spellStart"/>
-      <w:r>
-        <w:rPr>
-          <w:rFonts w:ascii="Liberation Mono" w:hAnsi="Liberation Mono"/>
-        </w:rPr>
-        <w:t>prepare_training_data</w:t>
-      </w:r>
-      <w:proofErr w:type="spellEnd"/>
-      <w:r>
-        <w:rPr>
-          <w:rFonts w:ascii="Liberation Mono" w:hAnsi="Liberation Mono"/>
-        </w:rPr>
-        <w:t>/</w:t>
-      </w:r>
-      <w:proofErr w:type="spellStart"/>
-      <w:r>
-        <w:rPr>
-          <w:rFonts w:ascii="Liberation Mono" w:hAnsi="Liberation Mono"/>
-        </w:rPr>
-        <w:t>txtFolder</w:t>
-      </w:r>
-      <w:proofErr w:type="spellEnd"/>
-      <w:proofErr w:type="gramStart"/>
-      <w:r>
-        <w:rPr>
-          <w:rFonts w:ascii="Liberation Mono" w:hAnsi="Liberation Mono"/>
-        </w:rPr>
-        <w:t>'  #</w:t>
-      </w:r>
-      <w:proofErr w:type="gramEnd"/>
-      <w:r>
-        <w:rPr>
-          <w:rFonts w:ascii="Liberation Mono" w:hAnsi="Liberation Mono"/>
-        </w:rPr>
-        <w:t xml:space="preserve"> store </w:t>
-      </w:r>
-      <w:proofErr w:type="spellStart"/>
-      <w:r>
-        <w:rPr>
-          <w:rFonts w:ascii="Liberation Mono" w:hAnsi="Liberation Mono"/>
-        </w:rPr>
-        <w:t>txt_folder</w:t>
-      </w:r>
-      <w:proofErr w:type="spellEnd"/>
+        <w:t>)</w:t>
+      </w:r>
     </w:p>
     <w:p>
       <w:pPr>
@@ -6566,49 +6630,7 @@
         <w:rPr>
           <w:rFonts w:ascii="Liberation Mono" w:hAnsi="Liberation Mono"/>
         </w:rPr>
-        <w:t>convert_xml</w:t>
-      </w:r>
-      <w:r>
-        <w:rPr>
-          <w:rFonts w:ascii="Liberation Mono" w:hAnsi="Liberation Mono" w:hint="eastAsia"/>
-        </w:rPr>
-        <w:t>2</w:t>
-      </w:r>
-      <w:proofErr w:type="gramStart"/>
-      <w:r>
-        <w:rPr>
-          <w:rFonts w:ascii="Liberation Mono" w:hAnsi="Liberation Mono"/>
-        </w:rPr>
-        <w:t>txt(</w:t>
-      </w:r>
-      <w:proofErr w:type="spellStart"/>
-      <w:proofErr w:type="gramEnd"/>
-      <w:r>
-        <w:rPr>
-          <w:rFonts w:ascii="Liberation Mono" w:hAnsi="Liberation Mono"/>
-        </w:rPr>
-        <w:t>xml_folder</w:t>
-      </w:r>
-      <w:proofErr w:type="spellEnd"/>
-      <w:r>
-        <w:rPr>
-          <w:rFonts w:ascii="Liberation Mono" w:hAnsi="Liberation Mono"/>
-        </w:rPr>
-        <w:t xml:space="preserve">, </w:t>
-      </w:r>
-      <w:proofErr w:type="spellStart"/>
-      <w:r>
-        <w:rPr>
-          <w:rFonts w:ascii="Liberation Mono" w:hAnsi="Liberation Mono"/>
-        </w:rPr>
-        <w:t>txt_folder</w:t>
-      </w:r>
-      <w:proofErr w:type="spellEnd"/>
-      <w:r>
-        <w:rPr>
-          <w:rFonts w:ascii="Liberation Mono" w:hAnsi="Liberation Mono"/>
-        </w:rPr>
-        <w:t>)</w:t>
+        <w:t>-----------------------</w:t>
       </w:r>
     </w:p>
     <w:p>
@@ -6621,9 +6643,43 @@
       </w:pPr>
       <w:r>
         <w:rPr>
-          <w:rFonts w:ascii="Liberation Mono" w:hAnsi="Liberation Mono"/>
-        </w:rPr>
-        <w:t>-----------------------</w:t>
+          <w:rFonts w:ascii="標楷體" w:eastAsia="標楷體" w:hAnsi="標楷體" w:hint="eastAsia"/>
+        </w:rPr>
+        <w:t>程式中的</w:t>
+      </w:r>
+      <w:proofErr w:type="spellStart"/>
+      <w:r>
+        <w:rPr>
+          <w:rFonts w:ascii="Liberation Mono" w:hAnsi="Liberation Mono" w:hint="eastAsia"/>
+        </w:rPr>
+        <w:t>x</w:t>
+      </w:r>
+      <w:r>
+        <w:rPr>
+          <w:rFonts w:ascii="Liberation Mono" w:hAnsi="Liberation Mono"/>
+        </w:rPr>
+        <w:t>ml_folder</w:t>
+      </w:r>
+      <w:proofErr w:type="spellEnd"/>
+      <w:r>
+        <w:rPr>
+          <w:rFonts w:ascii="Liberation Mono" w:hAnsi="Liberation Mono" w:hint="eastAsia"/>
+        </w:rPr>
+        <w:t>、</w:t>
+      </w:r>
+      <w:proofErr w:type="spellStart"/>
+      <w:r>
+        <w:rPr>
+          <w:rFonts w:ascii="Liberation Mono" w:hAnsi="Liberation Mono" w:hint="eastAsia"/>
+        </w:rPr>
+        <w:t>txt_folder</w:t>
+      </w:r>
+      <w:proofErr w:type="spellEnd"/>
+      <w:r>
+        <w:rPr>
+          <w:rFonts w:ascii="標楷體" w:eastAsia="標楷體" w:hAnsi="標楷體" w:hint="eastAsia"/>
+        </w:rPr>
+        <w:t>記得要改路徑，指到對應的資料夾</w:t>
       </w:r>
     </w:p>
     <w:p>
@@ -6638,22 +6694,38 @@
         <w:rPr>
           <w:rFonts w:ascii="標楷體" w:eastAsia="標楷體" w:hAnsi="標楷體" w:hint="eastAsia"/>
         </w:rPr>
-        <w:t>程式中的</w:t>
-      </w:r>
-      <w:proofErr w:type="spellStart"/>
-      <w:r>
-        <w:rPr>
-          <w:rFonts w:ascii="Liberation Mono" w:hAnsi="Liberation Mono" w:hint="eastAsia"/>
-        </w:rPr>
-        <w:t>x</w:t>
-      </w:r>
-      <w:r>
-        <w:rPr>
-          <w:rFonts w:ascii="Liberation Mono" w:hAnsi="Liberation Mono"/>
-        </w:rPr>
-        <w:t>ml_folder</w:t>
-      </w:r>
-      <w:proofErr w:type="spellEnd"/>
+        <w:t>接著也一起修改</w:t>
+      </w:r>
+      <w:r>
+        <w:rPr>
+          <w:rFonts w:ascii="Liberation Mono" w:hAnsi="Liberation Mono" w:hint="eastAsia"/>
+        </w:rPr>
+        <w:t>s</w:t>
+      </w:r>
+      <w:r>
+        <w:rPr>
+          <w:rFonts w:ascii="Liberation Mono" w:hAnsi="Liberation Mono"/>
+        </w:rPr>
+        <w:t>plite_label.py</w:t>
+      </w:r>
+      <w:r>
+        <w:rPr>
+          <w:rFonts w:ascii="標楷體" w:eastAsia="標楷體" w:hAnsi="標楷體" w:hint="eastAsia"/>
+        </w:rPr>
+        <w:t>裡</w:t>
+      </w:r>
+      <w:r>
+        <w:rPr>
+          <w:rFonts w:ascii="Liberation Mono" w:hAnsi="Liberation Mono" w:hint="eastAsia"/>
+        </w:rPr>
+        <w:t>p</w:t>
+      </w:r>
+      <w:r>
+        <w:rPr>
+          <w:rFonts w:ascii="Liberation Mono" w:hAnsi="Liberation Mono"/>
+        </w:rPr>
+        <w:t>ath</w:t>
+      </w:r>
       <w:r>
         <w:rPr>
           <w:rFonts w:ascii="Liberation Mono" w:hAnsi="Liberation Mono" w:hint="eastAsia"/>
@@ -6665,14 +6737,20 @@
         <w:rPr>
           <w:rFonts w:ascii="Liberation Mono" w:hAnsi="Liberation Mono" w:hint="eastAsia"/>
         </w:rPr>
-        <w:t>txt_folder</w:t>
+        <w:t>gt_path</w:t>
       </w:r>
       <w:proofErr w:type="spellEnd"/>
       <w:r>
         <w:rPr>
           <w:rFonts w:ascii="標楷體" w:eastAsia="標楷體" w:hAnsi="標楷體" w:hint="eastAsia"/>
         </w:rPr>
-        <w:t>記得要改路徑，指到對應的資料夾</w:t>
+        <w:t>的路徑</w:t>
+      </w:r>
+      <w:r>
+        <w:rPr>
+          <w:rFonts w:ascii="Liberation Mono" w:hAnsi="Liberation Mono" w:hint="eastAsia"/>
+        </w:rPr>
+        <w:t>，</w:t>
       </w:r>
     </w:p>
     <w:p>
@@ -6685,65 +6763,9 @@
       </w:pPr>
       <w:r>
         <w:rPr>
-          <w:rFonts w:ascii="標楷體" w:eastAsia="標楷體" w:hAnsi="標楷體" w:hint="eastAsia"/>
-        </w:rPr>
-        <w:t>接著也一起修改</w:t>
-      </w:r>
-      <w:r>
-        <w:rPr>
-          <w:rFonts w:ascii="Liberation Mono" w:hAnsi="Liberation Mono" w:hint="eastAsia"/>
-        </w:rPr>
-        <w:t>s</w:t>
-      </w:r>
-      <w:r>
-        <w:rPr>
-          <w:rFonts w:ascii="Liberation Mono" w:hAnsi="Liberation Mono"/>
-        </w:rPr>
-        <w:t>plite_label.py</w:t>
-      </w:r>
-      <w:r>
-        <w:rPr>
-          <w:rFonts w:ascii="標楷體" w:eastAsia="標楷體" w:hAnsi="標楷體" w:hint="eastAsia"/>
-        </w:rPr>
-        <w:t>裡</w:t>
-      </w:r>
-      <w:r>
-        <w:rPr>
-          <w:rFonts w:ascii="Liberation Mono" w:hAnsi="Liberation Mono" w:hint="eastAsia"/>
-        </w:rPr>
-        <w:t>p</w:t>
-      </w:r>
-      <w:r>
-        <w:rPr>
-          <w:rFonts w:ascii="Liberation Mono" w:hAnsi="Liberation Mono"/>
-        </w:rPr>
-        <w:t>ath</w:t>
-      </w:r>
-      <w:r>
-        <w:rPr>
-          <w:rFonts w:ascii="Liberation Mono" w:hAnsi="Liberation Mono" w:hint="eastAsia"/>
-        </w:rPr>
-        <w:t>、</w:t>
-      </w:r>
-      <w:proofErr w:type="spellStart"/>
-      <w:r>
-        <w:rPr>
-          <w:rFonts w:ascii="Liberation Mono" w:hAnsi="Liberation Mono" w:hint="eastAsia"/>
-        </w:rPr>
-        <w:t>gt_path</w:t>
-      </w:r>
-      <w:proofErr w:type="spellEnd"/>
-      <w:r>
-        <w:rPr>
-          <w:rFonts w:ascii="標楷體" w:eastAsia="標楷體" w:hAnsi="標楷體" w:hint="eastAsia"/>
-        </w:rPr>
-        <w:t>的路徑</w:t>
-      </w:r>
-      <w:r>
-        <w:rPr>
-          <w:rFonts w:ascii="Liberation Mono" w:hAnsi="Liberation Mono" w:hint="eastAsia"/>
-        </w:rPr>
-        <w:t>，</w:t>
+          <w:rFonts w:ascii="Liberation Mono" w:hAnsi="Liberation Mono"/>
+        </w:rPr>
+        <w:t>-----------------------</w:t>
       </w:r>
     </w:p>
     <w:p>
@@ -6758,7 +6780,61 @@
         <w:rPr>
           <w:rFonts w:ascii="Liberation Mono" w:hAnsi="Liberation Mono"/>
         </w:rPr>
-        <w:t>-----------------------</w:t>
+        <w:t xml:space="preserve">path = </w:t>
+      </w:r>
+      <w:proofErr w:type="gramStart"/>
+      <w:r>
+        <w:rPr>
+          <w:rFonts w:ascii="Liberation Mono" w:hAnsi="Liberation Mono"/>
+        </w:rPr>
+        <w:t>'</w:t>
+      </w:r>
+      <w:r>
+        <w:rPr>
+          <w:rFonts w:ascii="Liberation Mono" w:hAnsi="Liberation Mono" w:hint="eastAsia"/>
+        </w:rPr>
+        <w:t>..</w:t>
+      </w:r>
+      <w:proofErr w:type="gramEnd"/>
+      <w:r>
+        <w:rPr>
+          <w:rFonts w:ascii="Liberation Mono" w:hAnsi="Liberation Mono" w:hint="eastAsia"/>
+        </w:rPr>
+        <w:t>/..</w:t>
+      </w:r>
+      <w:r>
+        <w:rPr>
+          <w:rFonts w:ascii="Liberation Mono" w:hAnsi="Liberation Mono"/>
+        </w:rPr>
+        <w:t>/lib/</w:t>
+      </w:r>
+      <w:proofErr w:type="spellStart"/>
+      <w:r>
+        <w:rPr>
+          <w:rFonts w:ascii="Liberation Mono" w:hAnsi="Liberation Mono"/>
+        </w:rPr>
+        <w:t>prepare_training_data</w:t>
+      </w:r>
+      <w:proofErr w:type="spellEnd"/>
+      <w:r>
+        <w:rPr>
+          <w:rFonts w:ascii="Liberation Mono" w:hAnsi="Liberation Mono"/>
+        </w:rPr>
+        <w:t>/</w:t>
+      </w:r>
+      <w:proofErr w:type="spellStart"/>
+      <w:r>
+        <w:rPr>
+          <w:rFonts w:ascii="Liberation Mono" w:hAnsi="Liberation Mono"/>
+        </w:rPr>
+        <w:t>imageFolder</w:t>
+      </w:r>
+      <w:proofErr w:type="spellEnd"/>
+      <w:r>
+        <w:rPr>
+          <w:rFonts w:ascii="Liberation Mono" w:hAnsi="Liberation Mono"/>
+        </w:rPr>
+        <w:t>'</w:t>
       </w:r>
     </w:p>
     <w:p>
@@ -6769,91 +6845,45 @@
           <w:rFonts w:ascii="Liberation Mono" w:hAnsi="Liberation Mono"/>
         </w:rPr>
       </w:pPr>
-      <w:r>
-        <w:rPr>
-          <w:rFonts w:ascii="Liberation Mono" w:hAnsi="Liberation Mono"/>
-        </w:rPr>
-        <w:t>directory = '/home/g0983230881/CTPN/text-detection-</w:t>
-      </w:r>
-      <w:proofErr w:type="spellStart"/>
-      <w:r>
-        <w:rPr>
-          <w:rFonts w:ascii="Liberation Mono" w:hAnsi="Liberation Mono"/>
-        </w:rPr>
-        <w:t>ctpn</w:t>
-      </w:r>
-      <w:proofErr w:type="spellEnd"/>
-      <w:r>
-        <w:rPr>
-          <w:rFonts w:ascii="Liberation Mono" w:hAnsi="Liberation Mono"/>
-        </w:rPr>
-        <w:t>-master'</w:t>
-      </w:r>
-    </w:p>
-    <w:p>
-      <w:pPr>
-        <w:widowControl/>
-        <w:ind w:leftChars="200" w:left="480"/>
-        <w:rPr>
-          <w:rFonts w:ascii="Liberation Mono" w:hAnsi="Liberation Mono"/>
-        </w:rPr>
-      </w:pPr>
-      <w:r>
-        <w:rPr>
-          <w:rFonts w:ascii="Liberation Mono" w:hAnsi="Liberation Mono"/>
-        </w:rPr>
-        <w:t>path = directory + '/lib/</w:t>
-      </w:r>
-      <w:proofErr w:type="spellStart"/>
-      <w:r>
-        <w:rPr>
-          <w:rFonts w:ascii="Liberation Mono" w:hAnsi="Liberation Mono"/>
-        </w:rPr>
-        <w:t>prepare_training_data</w:t>
-      </w:r>
-      <w:proofErr w:type="spellEnd"/>
-      <w:r>
-        <w:rPr>
-          <w:rFonts w:ascii="Liberation Mono" w:hAnsi="Liberation Mono"/>
-        </w:rPr>
-        <w:t>/</w:t>
-      </w:r>
-      <w:proofErr w:type="spellStart"/>
-      <w:r>
-        <w:rPr>
-          <w:rFonts w:ascii="Liberation Mono" w:hAnsi="Liberation Mono"/>
-        </w:rPr>
-        <w:t>imageFolder</w:t>
-      </w:r>
-      <w:proofErr w:type="spellEnd"/>
+      <w:proofErr w:type="spellStart"/>
+      <w:r>
+        <w:rPr>
+          <w:rFonts w:ascii="Liberation Mono" w:hAnsi="Liberation Mono"/>
+        </w:rPr>
+        <w:t>gt_path</w:t>
+      </w:r>
+      <w:proofErr w:type="spellEnd"/>
+      <w:r>
+        <w:rPr>
+          <w:rFonts w:ascii="Liberation Mono" w:hAnsi="Liberation Mono"/>
+        </w:rPr>
+        <w:t xml:space="preserve"> = </w:t>
+      </w:r>
+      <w:proofErr w:type="gramStart"/>
       <w:r>
         <w:rPr>
           <w:rFonts w:ascii="Liberation Mono" w:hAnsi="Liberation Mono"/>
         </w:rPr>
         <w:t>'</w:t>
       </w:r>
-    </w:p>
-    <w:p>
-      <w:pPr>
-        <w:widowControl/>
-        <w:ind w:leftChars="200" w:left="480"/>
-        <w:rPr>
-          <w:rFonts w:ascii="Liberation Mono" w:hAnsi="Liberation Mono"/>
-        </w:rPr>
-      </w:pPr>
-      <w:proofErr w:type="spellStart"/>
-      <w:r>
-        <w:rPr>
-          <w:rFonts w:ascii="Liberation Mono" w:hAnsi="Liberation Mono"/>
-        </w:rPr>
-        <w:t>gt_path</w:t>
-      </w:r>
-      <w:proofErr w:type="spellEnd"/>
-      <w:r>
-        <w:rPr>
-          <w:rFonts w:ascii="Liberation Mono" w:hAnsi="Liberation Mono"/>
-        </w:rPr>
-        <w:t xml:space="preserve"> = directory + '/lib/</w:t>
+      <w:r>
+        <w:rPr>
+          <w:rFonts w:ascii="Liberation Mono" w:hAnsi="Liberation Mono" w:hint="eastAsia"/>
+        </w:rPr>
+        <w:t>..</w:t>
+      </w:r>
+      <w:proofErr w:type="gramEnd"/>
+      <w:r>
+        <w:rPr>
+          <w:rFonts w:ascii="Liberation Mono" w:hAnsi="Liberation Mono" w:hint="eastAsia"/>
+        </w:rPr>
+        <w:t>/..</w:t>
+      </w:r>
+      <w:r>
+        <w:rPr>
+          <w:rFonts w:ascii="Liberation Mono" w:hAnsi="Liberation Mono"/>
+        </w:rPr>
+        <w:t>/lib/</w:t>
       </w:r>
       <w:proofErr w:type="spellStart"/>
       <w:r>
@@ -7076,7 +7106,6 @@
         <w:rPr>
           <w:rFonts w:ascii="Liberation Mono" w:hAnsi="Liberation Mono" w:hint="eastAsia"/>
         </w:rPr>
-        <w:lastRenderedPageBreak/>
         <w:t>(py3.</w:t>
       </w:r>
       <w:proofErr w:type="gramStart"/>
@@ -8065,7 +8094,6 @@
           <w:sz w:val="26"/>
           <w:szCs w:val="26"/>
         </w:rPr>
-        <w:lastRenderedPageBreak/>
         <w:t>訓練資料集</w:t>
       </w:r>
     </w:p>
@@ -10660,17 +10688,17 @@
     <w:p>
       <w:pPr>
         <w:rPr>
-          <w:rFonts w:ascii="Segoe UI" w:hAnsi="Segoe UI" w:cs="Segoe UI" w:hint="eastAsia"/>
-          <w:b/>
-          <w:bCs/>
-        </w:rPr>
-      </w:pPr>
-      <w:r>
-        <w:rPr>
           <w:rFonts w:ascii="Segoe UI" w:hAnsi="Segoe UI" w:cs="Segoe UI"/>
           <w:b/>
           <w:bCs/>
         </w:rPr>
+      </w:pPr>
+      <w:r>
+        <w:rPr>
+          <w:rFonts w:ascii="Segoe UI" w:hAnsi="Segoe UI" w:cs="Segoe UI"/>
+          <w:b/>
+          <w:bCs/>
+        </w:rPr>
         <w:t xml:space="preserve">    raise </w:t>
       </w:r>
       <w:proofErr w:type="spellStart"/>
@@ -10886,13 +10914,7 @@
         <w:rPr>
           <w:rFonts w:ascii="Liberation Mono" w:hAnsi="Liberation Mono"/>
         </w:rPr>
-        <w:t>='latin1'</w:t>
-      </w:r>
-      <w:r>
-        <w:rPr>
-          <w:rFonts w:ascii="Liberation Mono" w:hAnsi="Liberation Mono"/>
-        </w:rPr>
-        <w:t xml:space="preserve">, </w:t>
+        <w:t xml:space="preserve">='latin1', </w:t>
       </w:r>
       <w:proofErr w:type="spellStart"/>
       <w:r>
@@ -10909,13 +10931,7 @@
         <w:t>=Ture).item()</w:t>
       </w:r>
     </w:p>
-    <w:p>
-      <w:pPr>
-        <w:rPr>
-          <w:rFonts w:hint="eastAsia"/>
-        </w:rPr>
-      </w:pPr>
-    </w:p>
+    <w:p/>
     <w:sectPr>
       <w:pgSz w:w="11906" w:h="16838"/>
       <w:pgMar w:top="1440" w:right="1800" w:bottom="1440" w:left="1800" w:header="851" w:footer="992" w:gutter="0"/>
@@ -10927,7 +10943,7 @@
 </file>
 
 <file path=word/endnotes.xml><?xml version="1.0" encoding="utf-8"?>
-<w:endnotes xmlns:wpc="http://schemas.microsoft.com/office/word/2010/wordprocessingCanvas" xmlns:cx="http://schemas.microsoft.com/office/drawing/2014/chartex" xmlns:cx1="http://schemas.microsoft.com/office/drawing/2015/9/8/chartex" xmlns:cx2="http://schemas.microsoft.com/office/drawing/2015/10/21/chartex" xmlns:cx3="http://schemas.microsoft.com/office/drawing/2016/5/9/chartex" xmlns:cx4="http://schemas.microsoft.com/office/drawing/2016/5/10/chartex" xmlns:cx5="http://schemas.microsoft.com/office/drawing/2016/5/11/chartex" xmlns:cx6="http://schemas.microsoft.com/office/drawing/2016/5/12/chartex" xmlns:cx7="http://schemas.microsoft.com/office/drawing/2016/5/13/chartex" xmlns:cx8="http://schemas.microsoft.com/office/drawing/2016/5/14/chartex" xmlns:mc="http://schemas.openxmlformats.org/markup-compatibility/2006" xmlns:aink="http://schemas.microsoft.com/office/drawing/2016/ink" xmlns:am3d="http://schemas.microsoft.com/office/drawing/2017/model3d" xmlns:o="urn:schemas-microsoft-com:office:office" xmlns:oel="http://schemas.microsoft.com/office/2019/extlst" xmlns:r="http://schemas.openxmlformats.org/officeDocument/2006/relationships" xmlns:m="http://schemas.openxmlformats.org/officeDocument/2006/math" xmlns:v="urn:schemas-microsoft-com:vml" xmlns:wp14="http://schemas.microsoft.com/office/word/2010/wordprocessingDrawing" xmlns:wp="http://schemas.openxmlformats.org/drawingml/2006/wordprocessingDrawing" xmlns:w10="urn:schemas-microsoft-com:office:word" xmlns:w="http://schemas.openxmlformats.org/wordprocessingml/2006/main" xmlns:w14="http://schemas.microsoft.com/office/word/2010/wordml" xmlns:w15="http://schemas.microsoft.com/office/word/2012/wordml" xmlns:w16cex="http://schemas.microsoft.com/office/word/2018/wordml/cex" xmlns:w16cid="http://schemas.microsoft.com/office/word/2016/wordml/cid" xmlns:w16="http://schemas.microsoft.com/office/word/2018/wordml" xmlns:w16sdtdh="http://schemas.microsoft.com/office/word/2020/wordml/sdtdatahash" xmlns:w16se="http://schemas.microsoft.com/office/word/2015/wordml/symex" xmlns:wpg="http://schemas.microsoft.com/office/word/2010/wordprocessingGroup" xmlns:wpi="http://schemas.microsoft.com/office/word/2010/wordprocessingInk" xmlns:wne="http://schemas.microsoft.com/office/word/2006/wordml" xmlns:wps="http://schemas.microsoft.com/office/word/2010/wordprocessingShape" mc:Ignorable="w14 w15 w16se w16cid w16 w16cex w16sdtdh wp14">
+<w:endnotes xmlns:wpc="http://schemas.microsoft.com/office/word/2010/wordprocessingCanvas" xmlns:cx="http://schemas.microsoft.com/office/drawing/2014/chartex" xmlns:cx1="http://schemas.microsoft.com/office/drawing/2015/9/8/chartex" xmlns:cx2="http://schemas.microsoft.com/office/drawing/2015/10/21/chartex" xmlns:cx3="http://schemas.microsoft.com/office/drawing/2016/5/9/chartex" xmlns:cx4="http://schemas.microsoft.com/office/drawing/2016/5/10/chartex" xmlns:cx5="http://schemas.microsoft.com/office/drawing/2016/5/11/chartex" xmlns:cx6="http://schemas.microsoft.com/office/drawing/2016/5/12/chartex" xmlns:cx7="http://schemas.microsoft.com/office/drawing/2016/5/13/chartex" xmlns:cx8="http://schemas.microsoft.com/office/drawing/2016/5/14/chartex" xmlns:mc="http://schemas.openxmlformats.org/markup-compatibility/2006" xmlns:aink="http://schemas.microsoft.com/office/drawing/2016/ink" xmlns:am3d="http://schemas.microsoft.com/office/drawing/2017/model3d" xmlns:o="urn:schemas-microsoft-com:office:office" xmlns:oel="http://schemas.microsoft.com/office/2019/extlst" xmlns:r="http://schemas.openxmlformats.org/officeDocument/2006/relationships" xmlns:m="http://schemas.openxmlformats.org/officeDocument/2006/math" xmlns:v="urn:schemas-microsoft-com:vml" xmlns:wp14="http://schemas.microsoft.com/office/word/2010/wordprocessingDrawing" xmlns:wp="http://schemas.openxmlformats.org/drawingml/2006/wordprocessingDrawing" xmlns:w10="urn:schemas-microsoft-com:office:word" xmlns:w="http://schemas.openxmlformats.org/wordprocessingml/2006/main" xmlns:w14="http://schemas.microsoft.com/office/word/2010/wordml" xmlns:w15="http://schemas.microsoft.com/office/word/2012/wordml" xmlns:w16cex="http://schemas.microsoft.com/office/word/2018/wordml/cex" xmlns:w16cid="http://schemas.microsoft.com/office/word/2016/wordml/cid" xmlns:w16="http://schemas.microsoft.com/office/word/2018/wordml" xmlns:w16du="http://schemas.microsoft.com/office/word/2023/wordml/word16du" xmlns:w16sdtdh="http://schemas.microsoft.com/office/word/2020/wordml/sdtdatahash" xmlns:w16se="http://schemas.microsoft.com/office/word/2015/wordml/symex" xmlns:wpg="http://schemas.microsoft.com/office/word/2010/wordprocessingGroup" xmlns:wpi="http://schemas.microsoft.com/office/word/2010/wordprocessingInk" xmlns:wne="http://schemas.microsoft.com/office/word/2006/wordml" xmlns:wps="http://schemas.microsoft.com/office/word/2010/wordprocessingShape" mc:Ignorable="w14 w15 w16se w16cid w16 w16cex w16sdtdh w16du wp14">
   <w:endnote w:type="separator" w:id="-1">
     <w:p>
       <w:pPr>
@@ -10952,7 +10968,7 @@
 </file>
 
 <file path=word/footnotes.xml><?xml version="1.0" encoding="utf-8"?>
-<w:footnotes xmlns:wpc="http://schemas.microsoft.com/office/word/2010/wordprocessingCanvas" xmlns:cx="http://schemas.microsoft.com/office/drawing/2014/chartex" xmlns:cx1="http://schemas.microsoft.com/office/drawing/2015/9/8/chartex" xmlns:cx2="http://schemas.microsoft.com/office/drawing/2015/10/21/chartex" xmlns:cx3="http://schemas.microsoft.com/office/drawing/2016/5/9/chartex" xmlns:cx4="http://schemas.microsoft.com/office/drawing/2016/5/10/chartex" xmlns:cx5="http://schemas.microsoft.com/office/drawing/2016/5/11/chartex" xmlns:cx6="http://schemas.microsoft.com/office/drawing/2016/5/12/chartex" xmlns:cx7="http://schemas.microsoft.com/office/drawing/2016/5/13/chartex" xmlns:cx8="http://schemas.microsoft.com/office/drawing/2016/5/14/chartex" xmlns:mc="http://schemas.openxmlformats.org/markup-compatibility/2006" xmlns:aink="http://schemas.microsoft.com/office/drawing/2016/ink" xmlns:am3d="http://schemas.microsoft.com/office/drawing/2017/model3d" xmlns:o="urn:schemas-microsoft-com:office:office" xmlns:oel="http://schemas.microsoft.com/office/2019/extlst" xmlns:r="http://schemas.openxmlformats.org/officeDocument/2006/relationships" xmlns:m="http://schemas.openxmlformats.org/officeDocument/2006/math" xmlns:v="urn:schemas-microsoft-com:vml" xmlns:wp14="http://schemas.microsoft.com/office/word/2010/wordprocessingDrawing" xmlns:wp="http://schemas.openxmlformats.org/drawingml/2006/wordprocessingDrawing" xmlns:w10="urn:schemas-microsoft-com:office:word" xmlns:w="http://schemas.openxmlformats.org/wordprocessingml/2006/main" xmlns:w14="http://schemas.microsoft.com/office/word/2010/wordml" xmlns:w15="http://schemas.microsoft.com/office/word/2012/wordml" xmlns:w16cex="http://schemas.microsoft.com/office/word/2018/wordml/cex" xmlns:w16cid="http://schemas.microsoft.com/office/word/2016/wordml/cid" xmlns:w16="http://schemas.microsoft.com/office/word/2018/wordml" xmlns:w16sdtdh="http://schemas.microsoft.com/office/word/2020/wordml/sdtdatahash" xmlns:w16se="http://schemas.microsoft.com/office/word/2015/wordml/symex" xmlns:wpg="http://schemas.microsoft.com/office/word/2010/wordprocessingGroup" xmlns:wpi="http://schemas.microsoft.com/office/word/2010/wordprocessingInk" xmlns:wne="http://schemas.microsoft.com/office/word/2006/wordml" xmlns:wps="http://schemas.microsoft.com/office/word/2010/wordprocessingShape" mc:Ignorable="w14 w15 w16se w16cid w16 w16cex w16sdtdh wp14">
+<w:footnotes xmlns:wpc="http://schemas.microsoft.com/office/word/2010/wordprocessingCanvas" xmlns:cx="http://schemas.microsoft.com/office/drawing/2014/chartex" xmlns:cx1="http://schemas.microsoft.com/office/drawing/2015/9/8/chartex" xmlns:cx2="http://schemas.microsoft.com/office/drawing/2015/10/21/chartex" xmlns:cx3="http://schemas.microsoft.com/office/drawing/2016/5/9/chartex" xmlns:cx4="http://schemas.microsoft.com/office/drawing/2016/5/10/chartex" xmlns:cx5="http://schemas.microsoft.com/office/drawing/2016/5/11/chartex" xmlns:cx6="http://schemas.microsoft.com/office/drawing/2016/5/12/chartex" xmlns:cx7="http://schemas.microsoft.com/office/drawing/2016/5/13/chartex" xmlns:cx8="http://schemas.microsoft.com/office/drawing/2016/5/14/chartex" xmlns:mc="http://schemas.openxmlformats.org/markup-compatibility/2006" xmlns:aink="http://schemas.microsoft.com/office/drawing/2016/ink" xmlns:am3d="http://schemas.microsoft.com/office/drawing/2017/model3d" xmlns:o="urn:schemas-microsoft-com:office:office" xmlns:oel="http://schemas.microsoft.com/office/2019/extlst" xmlns:r="http://schemas.openxmlformats.org/officeDocument/2006/relationships" xmlns:m="http://schemas.openxmlformats.org/officeDocument/2006/math" xmlns:v="urn:schemas-microsoft-com:vml" xmlns:wp14="http://schemas.microsoft.com/office/word/2010/wordprocessingDrawing" xmlns:wp="http://schemas.openxmlformats.org/drawingml/2006/wordprocessingDrawing" xmlns:w10="urn:schemas-microsoft-com:office:word" xmlns:w="http://schemas.openxmlformats.org/wordprocessingml/2006/main" xmlns:w14="http://schemas.microsoft.com/office/word/2010/wordml" xmlns:w15="http://schemas.microsoft.com/office/word/2012/wordml" xmlns:w16cex="http://schemas.microsoft.com/office/word/2018/wordml/cex" xmlns:w16cid="http://schemas.microsoft.com/office/word/2016/wordml/cid" xmlns:w16="http://schemas.microsoft.com/office/word/2018/wordml" xmlns:w16du="http://schemas.microsoft.com/office/word/2023/wordml/word16du" xmlns:w16sdtdh="http://schemas.microsoft.com/office/word/2020/wordml/sdtdatahash" xmlns:w16se="http://schemas.microsoft.com/office/word/2015/wordml/symex" xmlns:wpg="http://schemas.microsoft.com/office/word/2010/wordprocessingGroup" xmlns:wpi="http://schemas.microsoft.com/office/word/2010/wordprocessingInk" xmlns:wne="http://schemas.microsoft.com/office/word/2006/wordml" xmlns:wps="http://schemas.microsoft.com/office/word/2010/wordprocessingShape" mc:Ignorable="w14 w15 w16se w16cid w16 w16cex w16sdtdh w16du wp14">
   <w:footnote w:type="separator" w:id="-1">
     <w:p>
       <w:pPr>
@@ -10977,7 +10993,7 @@
 </file>
 
 <file path=word/numbering.xml><?xml version="1.0" encoding="utf-8"?>
-<w:numbering xmlns:wpc="http://schemas.microsoft.com/office/word/2010/wordprocessingCanvas" xmlns:cx="http://schemas.microsoft.com/office/drawing/2014/chartex" xmlns:cx1="http://schemas.microsoft.com/office/drawing/2015/9/8/chartex" xmlns:cx2="http://schemas.microsoft.com/office/drawing/2015/10/21/chartex" xmlns:cx3="http://schemas.microsoft.com/office/drawing/2016/5/9/chartex" xmlns:cx4="http://schemas.microsoft.com/office/drawing/2016/5/10/chartex" xmlns:cx5="http://schemas.microsoft.com/office/drawing/2016/5/11/chartex" xmlns:cx6="http://schemas.microsoft.com/office/drawing/2016/5/12/chartex" xmlns:cx7="http://schemas.microsoft.com/office/drawing/2016/5/13/chartex" xmlns:cx8="http://schemas.microsoft.com/office/drawing/2016/5/14/chartex" xmlns:mc="http://schemas.openxmlformats.org/markup-compatibility/2006" xmlns:aink="http://schemas.microsoft.com/office/drawing/2016/ink" xmlns:am3d="http://schemas.microsoft.com/office/drawing/2017/model3d" xmlns:o="urn:schemas-microsoft-com:office:office" xmlns:oel="http://schemas.microsoft.com/office/2019/extlst" xmlns:r="http://schemas.openxmlformats.org/officeDocument/2006/relationships" xmlns:m="http://schemas.openxmlformats.org/officeDocument/2006/math" xmlns:v="urn:schemas-microsoft-com:vml" xmlns:wp14="http://schemas.microsoft.com/office/word/2010/wordprocessingDrawing" xmlns:wp="http://schemas.openxmlformats.org/drawingml/2006/wordprocessingDrawing" xmlns:w10="urn:schemas-microsoft-com:office:word" xmlns:w="http://schemas.openxmlformats.org/wordprocessingml/2006/main" xmlns:w14="http://schemas.microsoft.com/office/word/2010/wordml" xmlns:w15="http://schemas.microsoft.com/office/word/2012/wordml" xmlns:w16cex="http://schemas.microsoft.com/office/word/2018/wordml/cex" xmlns:w16cid="http://schemas.microsoft.com/office/word/2016/wordml/cid" xmlns:w16="http://schemas.microsoft.com/office/word/2018/wordml" xmlns:w16sdtdh="http://schemas.microsoft.com/office/word/2020/wordml/sdtdatahash" xmlns:w16se="http://schemas.microsoft.com/office/word/2015/wordml/symex" xmlns:wpg="http://schemas.microsoft.com/office/word/2010/wordprocessingGroup" xmlns:wpi="http://schemas.microsoft.com/office/word/2010/wordprocessingInk" xmlns:wne="http://schemas.microsoft.com/office/word/2006/wordml" xmlns:wps="http://schemas.microsoft.com/office/word/2010/wordprocessingShape" mc:Ignorable="w14 w15 w16se w16cid w16 w16cex w16sdtdh wp14">
+<w:numbering xmlns:wpc="http://schemas.microsoft.com/office/word/2010/wordprocessingCanvas" xmlns:cx="http://schemas.microsoft.com/office/drawing/2014/chartex" xmlns:cx1="http://schemas.microsoft.com/office/drawing/2015/9/8/chartex" xmlns:cx2="http://schemas.microsoft.com/office/drawing/2015/10/21/chartex" xmlns:cx3="http://schemas.microsoft.com/office/drawing/2016/5/9/chartex" xmlns:cx4="http://schemas.microsoft.com/office/drawing/2016/5/10/chartex" xmlns:cx5="http://schemas.microsoft.com/office/drawing/2016/5/11/chartex" xmlns:cx6="http://schemas.microsoft.com/office/drawing/2016/5/12/chartex" xmlns:cx7="http://schemas.microsoft.com/office/drawing/2016/5/13/chartex" xmlns:cx8="http://schemas.microsoft.com/office/drawing/2016/5/14/chartex" xmlns:mc="http://schemas.openxmlformats.org/markup-compatibility/2006" xmlns:aink="http://schemas.microsoft.com/office/drawing/2016/ink" xmlns:am3d="http://schemas.microsoft.com/office/drawing/2017/model3d" xmlns:o="urn:schemas-microsoft-com:office:office" xmlns:oel="http://schemas.microsoft.com/office/2019/extlst" xmlns:r="http://schemas.openxmlformats.org/officeDocument/2006/relationships" xmlns:m="http://schemas.openxmlformats.org/officeDocument/2006/math" xmlns:v="urn:schemas-microsoft-com:vml" xmlns:wp14="http://schemas.microsoft.com/office/word/2010/wordprocessingDrawing" xmlns:wp="http://schemas.openxmlformats.org/drawingml/2006/wordprocessingDrawing" xmlns:w10="urn:schemas-microsoft-com:office:word" xmlns:w="http://schemas.openxmlformats.org/wordprocessingml/2006/main" xmlns:w14="http://schemas.microsoft.com/office/word/2010/wordml" xmlns:w15="http://schemas.microsoft.com/office/word/2012/wordml" xmlns:w16cex="http://schemas.microsoft.com/office/word/2018/wordml/cex" xmlns:w16cid="http://schemas.microsoft.com/office/word/2016/wordml/cid" xmlns:w16="http://schemas.microsoft.com/office/word/2018/wordml" xmlns:w16du="http://schemas.microsoft.com/office/word/2023/wordml/word16du" xmlns:w16sdtdh="http://schemas.microsoft.com/office/word/2020/wordml/sdtdatahash" xmlns:w16se="http://schemas.microsoft.com/office/word/2015/wordml/symex" xmlns:wpg="http://schemas.microsoft.com/office/word/2010/wordprocessingGroup" xmlns:wpi="http://schemas.microsoft.com/office/word/2010/wordprocessingInk" xmlns:wne="http://schemas.microsoft.com/office/word/2006/wordml" xmlns:wps="http://schemas.microsoft.com/office/word/2010/wordprocessingShape" mc:Ignorable="w14 w15 w16se w16cid w16 w16cex w16sdtdh w16du wp14">
   <w:abstractNum w:abstractNumId="0" w15:restartNumberingAfterBreak="0">
     <w:nsid w:val="080F54F6"/>
     <w:multiLevelType w:val="hybridMultilevel"/>
@@ -11965,7 +11981,7 @@
 </file>
 
 <file path=word/styles.xml><?xml version="1.0" encoding="utf-8"?>
-<w:styles xmlns:mc="http://schemas.openxmlformats.org/markup-compatibility/2006" xmlns:r="http://schemas.openxmlformats.org/officeDocument/2006/relationships" xmlns:w="http://schemas.openxmlformats.org/wordprocessingml/2006/main" xmlns:w14="http://schemas.microsoft.com/office/word/2010/wordml" xmlns:w15="http://schemas.microsoft.com/office/word/2012/wordml" xmlns:w16cex="http://schemas.microsoft.com/office/word/2018/wordml/cex" xmlns:w16cid="http://schemas.microsoft.com/office/word/2016/wordml/cid" xmlns:w16="http://schemas.microsoft.com/office/word/2018/wordml" xmlns:w16sdtdh="http://schemas.microsoft.com/office/word/2020/wordml/sdtdatahash" xmlns:w16se="http://schemas.microsoft.com/office/word/2015/wordml/symex" mc:Ignorable="w14 w15 w16se w16cid w16 w16cex w16sdtdh">
+<w:styles xmlns:mc="http://schemas.openxmlformats.org/markup-compatibility/2006" xmlns:r="http://schemas.openxmlformats.org/officeDocument/2006/relationships" xmlns:w="http://schemas.openxmlformats.org/wordprocessingml/2006/main" xmlns:w14="http://schemas.microsoft.com/office/word/2010/wordml" xmlns:w15="http://schemas.microsoft.com/office/word/2012/wordml" xmlns:w16cex="http://schemas.microsoft.com/office/word/2018/wordml/cex" xmlns:w16cid="http://schemas.microsoft.com/office/word/2016/wordml/cid" xmlns:w16="http://schemas.microsoft.com/office/word/2018/wordml" xmlns:w16du="http://schemas.microsoft.com/office/word/2023/wordml/word16du" xmlns:w16sdtdh="http://schemas.microsoft.com/office/word/2020/wordml/sdtdatahash" xmlns:w16se="http://schemas.microsoft.com/office/word/2015/wordml/symex" mc:Ignorable="w14 w15 w16se w16cid w16 w16cex w16sdtdh w16du">
   <w:docDefaults>
     <w:rPrDefault>
       <w:rPr>

</xml_diff>